<commit_message>
Achtergrond muziek en andere geluiden toegevoegd
</commit_message>
<xml_diff>
--- a/Verhaallijn [Untitled] Game BO.docx
+++ b/Verhaallijn [Untitled] Game BO.docx
@@ -52,7 +52,23 @@
         <w:t xml:space="preserve"> </w:t>
       </w:r>
       <w:r>
-        <w:t>[Karakter] gaat dood en komt in de kelder van de mansion terecht. In de kelder moet [karakter] ontsnappen om de begane grond van de mansion te ontgrendelen.</w:t>
+        <w:t xml:space="preserve">[Karakter] gaat dood en komt in de kelder van de </w:t>
+      </w:r>
+      <w:proofErr w:type="spellStart"/>
+      <w:r>
+        <w:t>mansion</w:t>
+      </w:r>
+      <w:proofErr w:type="spellEnd"/>
+      <w:r>
+        <w:t xml:space="preserve"> terecht. In de kelder moet [karakter] ontsnappen om de begane grond van de </w:t>
+      </w:r>
+      <w:proofErr w:type="spellStart"/>
+      <w:r>
+        <w:t>mansion</w:t>
+      </w:r>
+      <w:proofErr w:type="spellEnd"/>
+      <w:r>
+        <w:t xml:space="preserve"> te ontgrendelen.</w:t>
       </w:r>
     </w:p>
     <w:p>
@@ -64,7 +80,15 @@
         <w:t xml:space="preserve">Einde verhaallijn: </w:t>
       </w:r>
       <w:r>
-        <w:t>[Karakter] komt aan in de zolderen en ziet Dood* daar staan (*dood is een reaper). Je hebt alle onderdelen om weer mens te worden en Dood helpt je daarbij. Als je weer mens heb je het spel uitgespeeld.</w:t>
+        <w:t xml:space="preserve">[Karakter] komt aan in de zolderen en ziet Dood* daar staan (*dood is een </w:t>
+      </w:r>
+      <w:proofErr w:type="spellStart"/>
+      <w:r>
+        <w:t>reaper</w:t>
+      </w:r>
+      <w:proofErr w:type="spellEnd"/>
+      <w:r>
+        <w:t>). Je hebt alle onderdelen om weer mens te worden en Dood helpt je daarbij. Als je weer mens heb je het spel uitgespeeld.</w:t>
       </w:r>
     </w:p>
     <w:p>
@@ -94,7 +118,15 @@
         <w:t>Eerste puzzels in kelder is een tutorial</w:t>
       </w:r>
       <w:r>
-        <w:t>, aan het eind van de tutorial krijg je een Riddle naar de eerste puzzel op de Begane grond.</w:t>
+        <w:t xml:space="preserve">, aan het eind van de tutorial krijg je een </w:t>
+      </w:r>
+      <w:proofErr w:type="spellStart"/>
+      <w:r>
+        <w:t>Riddle</w:t>
+      </w:r>
+      <w:proofErr w:type="spellEnd"/>
+      <w:r>
+        <w:t xml:space="preserve"> naar de eerste puzzel op de Begane grond.</w:t>
       </w:r>
     </w:p>
     <w:p>
@@ -106,7 +138,23 @@
         </w:numPr>
       </w:pPr>
       <w:r>
-        <w:t>Op begane grond zijn er 5 Puzzels met 4 Riddles, De laatste Riddle leidt naar de eerste verdieping.</w:t>
+        <w:t xml:space="preserve">Op begane grond zijn er 5 Puzzels met 4 </w:t>
+      </w:r>
+      <w:proofErr w:type="spellStart"/>
+      <w:r>
+        <w:t>Riddles</w:t>
+      </w:r>
+      <w:proofErr w:type="spellEnd"/>
+      <w:r>
+        <w:t xml:space="preserve">, De laatste </w:t>
+      </w:r>
+      <w:proofErr w:type="spellStart"/>
+      <w:r>
+        <w:t>Riddle</w:t>
+      </w:r>
+      <w:proofErr w:type="spellEnd"/>
+      <w:r>
+        <w:t xml:space="preserve"> leidt naar de eerste verdieping.</w:t>
       </w:r>
     </w:p>
     <w:p>
@@ -118,7 +166,39 @@
         </w:numPr>
       </w:pPr>
       <w:r>
-        <w:t>Op de eerste verdieping zijn er 4 Puzzles en 6 ridles, 1 Puzzel heeft twee riddles en de andere 1 Riddle. De andere riddle is om de hoed te krijgen.</w:t>
+        <w:t xml:space="preserve">Op de eerste verdieping zijn er 4 Puzzles en 6 </w:t>
+      </w:r>
+      <w:proofErr w:type="spellStart"/>
+      <w:r>
+        <w:t>ridles</w:t>
+      </w:r>
+      <w:proofErr w:type="spellEnd"/>
+      <w:r>
+        <w:t xml:space="preserve">, 1 Puzzel heeft twee </w:t>
+      </w:r>
+      <w:proofErr w:type="spellStart"/>
+      <w:r>
+        <w:t>riddles</w:t>
+      </w:r>
+      <w:proofErr w:type="spellEnd"/>
+      <w:r>
+        <w:t xml:space="preserve"> en de andere 1 </w:t>
+      </w:r>
+      <w:proofErr w:type="spellStart"/>
+      <w:r>
+        <w:t>Riddle</w:t>
+      </w:r>
+      <w:proofErr w:type="spellEnd"/>
+      <w:r>
+        <w:t xml:space="preserve">. De andere </w:t>
+      </w:r>
+      <w:proofErr w:type="spellStart"/>
+      <w:r>
+        <w:t>riddle</w:t>
+      </w:r>
+      <w:proofErr w:type="spellEnd"/>
+      <w:r>
+        <w:t xml:space="preserve"> is om de hoed te krijgen.</w:t>
       </w:r>
     </w:p>
     <w:p>
@@ -130,7 +210,23 @@
         </w:numPr>
       </w:pPr>
       <w:r>
-        <w:t>Op de zolder komen er 2 puzzels met 1 riddle. De Riddle leid naar Dood en de laatste puzzel is om mens te worden (met hulp van Dood).</w:t>
+        <w:t xml:space="preserve">Op de zolder komen er 2 puzzels met 1 </w:t>
+      </w:r>
+      <w:proofErr w:type="spellStart"/>
+      <w:r>
+        <w:t>riddle</w:t>
+      </w:r>
+      <w:proofErr w:type="spellEnd"/>
+      <w:r>
+        <w:t xml:space="preserve">. De </w:t>
+      </w:r>
+      <w:proofErr w:type="spellStart"/>
+      <w:r>
+        <w:t>Riddle</w:t>
+      </w:r>
+      <w:proofErr w:type="spellEnd"/>
+      <w:r>
+        <w:t xml:space="preserve"> leid naar Dood en de laatste puzzel is om mens te worden (met hulp van Dood).</w:t>
       </w:r>
     </w:p>
     <w:p/>
@@ -158,13 +254,29 @@
         <w:t xml:space="preserve">LT, P1 (tutorial): </w:t>
       </w:r>
       <w:r>
-        <w:t>[Karakter] krijgt een Riddle doordat er een briefje uit de lucht v</w:t>
+        <w:t xml:space="preserve">[Karakter] krijgt een </w:t>
+      </w:r>
+      <w:proofErr w:type="spellStart"/>
+      <w:r>
+        <w:t>Riddle</w:t>
+      </w:r>
+      <w:proofErr w:type="spellEnd"/>
+      <w:r>
+        <w:t xml:space="preserve"> doordat er een briefje uit de lucht v</w:t>
       </w:r>
       <w:r>
         <w:t>alt</w:t>
       </w:r>
       <w:r>
-        <w:t xml:space="preserve"> (De Riddle)</w:t>
+        <w:t xml:space="preserve"> (De </w:t>
+      </w:r>
+      <w:proofErr w:type="spellStart"/>
+      <w:r>
+        <w:t>Riddle</w:t>
+      </w:r>
+      <w:proofErr w:type="spellEnd"/>
+      <w:r>
+        <w:t>)</w:t>
       </w:r>
       <w:r>
         <w:t>.</w:t>
@@ -195,12 +307,21 @@
           <w:bCs/>
         </w:rPr>
       </w:pPr>
-      <w:r>
-        <w:rPr>
-          <w:b/>
-          <w:bCs/>
-        </w:rPr>
-        <w:t>Riddle:</w:t>
+      <w:proofErr w:type="spellStart"/>
+      <w:r>
+        <w:rPr>
+          <w:b/>
+          <w:bCs/>
+        </w:rPr>
+        <w:t>Riddle</w:t>
+      </w:r>
+      <w:proofErr w:type="spellEnd"/>
+      <w:r>
+        <w:rPr>
+          <w:b/>
+          <w:bCs/>
+        </w:rPr>
+        <w:t>:</w:t>
       </w:r>
     </w:p>
     <w:p>
@@ -218,27 +339,181 @@
         </w:rPr>
         <w:t>‘</w:t>
       </w:r>
-      <w:r>
-        <w:rPr>
-          <w:i/>
-          <w:iCs/>
-        </w:rPr>
-        <w:t>To Solve the puzzle, you need to go to paradise</w:t>
-      </w:r>
+      <w:proofErr w:type="spellStart"/>
+      <w:r>
+        <w:rPr>
+          <w:i/>
+          <w:iCs/>
+        </w:rPr>
+        <w:t>To</w:t>
+      </w:r>
+      <w:proofErr w:type="spellEnd"/>
+      <w:r>
+        <w:rPr>
+          <w:i/>
+          <w:iCs/>
+        </w:rPr>
+        <w:t xml:space="preserve"> </w:t>
+      </w:r>
+      <w:proofErr w:type="spellStart"/>
+      <w:r>
+        <w:rPr>
+          <w:i/>
+          <w:iCs/>
+        </w:rPr>
+        <w:t>Solve</w:t>
+      </w:r>
+      <w:proofErr w:type="spellEnd"/>
+      <w:r>
+        <w:rPr>
+          <w:i/>
+          <w:iCs/>
+        </w:rPr>
+        <w:t xml:space="preserve"> </w:t>
+      </w:r>
+      <w:proofErr w:type="spellStart"/>
+      <w:r>
+        <w:rPr>
+          <w:i/>
+          <w:iCs/>
+        </w:rPr>
+        <w:t>the</w:t>
+      </w:r>
+      <w:proofErr w:type="spellEnd"/>
+      <w:r>
+        <w:rPr>
+          <w:i/>
+          <w:iCs/>
+        </w:rPr>
+        <w:t xml:space="preserve"> </w:t>
+      </w:r>
+      <w:proofErr w:type="spellStart"/>
+      <w:r>
+        <w:rPr>
+          <w:i/>
+          <w:iCs/>
+        </w:rPr>
+        <w:t>puzzle</w:t>
+      </w:r>
+      <w:proofErr w:type="spellEnd"/>
+      <w:r>
+        <w:rPr>
+          <w:i/>
+          <w:iCs/>
+        </w:rPr>
+        <w:t xml:space="preserve">, </w:t>
+      </w:r>
+      <w:proofErr w:type="spellStart"/>
+      <w:r>
+        <w:rPr>
+          <w:i/>
+          <w:iCs/>
+        </w:rPr>
+        <w:t>you</w:t>
+      </w:r>
+      <w:proofErr w:type="spellEnd"/>
+      <w:r>
+        <w:rPr>
+          <w:i/>
+          <w:iCs/>
+        </w:rPr>
+        <w:t xml:space="preserve"> </w:t>
+      </w:r>
+      <w:proofErr w:type="spellStart"/>
+      <w:r>
+        <w:rPr>
+          <w:i/>
+          <w:iCs/>
+        </w:rPr>
+        <w:t>need</w:t>
+      </w:r>
+      <w:proofErr w:type="spellEnd"/>
+      <w:r>
+        <w:rPr>
+          <w:i/>
+          <w:iCs/>
+        </w:rPr>
+        <w:t xml:space="preserve"> </w:t>
+      </w:r>
+      <w:proofErr w:type="spellStart"/>
+      <w:r>
+        <w:rPr>
+          <w:i/>
+          <w:iCs/>
+        </w:rPr>
+        <w:t>to</w:t>
+      </w:r>
+      <w:proofErr w:type="spellEnd"/>
+      <w:r>
+        <w:rPr>
+          <w:i/>
+          <w:iCs/>
+        </w:rPr>
+        <w:t xml:space="preserve"> go </w:t>
+      </w:r>
+      <w:proofErr w:type="spellStart"/>
+      <w:r>
+        <w:rPr>
+          <w:i/>
+          <w:iCs/>
+        </w:rPr>
+        <w:t>to</w:t>
+      </w:r>
+      <w:proofErr w:type="spellEnd"/>
+      <w:r>
+        <w:rPr>
+          <w:i/>
+          <w:iCs/>
+        </w:rPr>
+        <w:t xml:space="preserve"> </w:t>
+      </w:r>
+      <w:proofErr w:type="spellStart"/>
+      <w:r>
+        <w:rPr>
+          <w:i/>
+          <w:iCs/>
+        </w:rPr>
+        <w:t>paradise</w:t>
+      </w:r>
+      <w:proofErr w:type="spellEnd"/>
       <w:r>
         <w:rPr>
           <w:i/>
           <w:iCs/>
         </w:rPr>
         <w:br/>
+      </w:r>
+      <w:proofErr w:type="spellStart"/>
+      <w:r>
+        <w:rPr>
+          <w:i/>
+          <w:iCs/>
+        </w:rPr>
         <w:t>and</w:t>
       </w:r>
-      <w:r>
-        <w:rPr>
-          <w:i/>
-          <w:iCs/>
-        </w:rPr>
-        <w:t xml:space="preserve"> drink from a </w:t>
+      <w:proofErr w:type="spellEnd"/>
+      <w:r>
+        <w:rPr>
+          <w:i/>
+          <w:iCs/>
+        </w:rPr>
+        <w:t xml:space="preserve"> drink </w:t>
+      </w:r>
+      <w:proofErr w:type="spellStart"/>
+      <w:r>
+        <w:rPr>
+          <w:i/>
+          <w:iCs/>
+        </w:rPr>
+        <w:t>from</w:t>
+      </w:r>
+      <w:proofErr w:type="spellEnd"/>
+      <w:r>
+        <w:rPr>
+          <w:i/>
+          <w:iCs/>
+        </w:rPr>
+        <w:t xml:space="preserve"> a </w:t>
       </w:r>
       <w:r>
         <w:rPr>
@@ -302,7 +577,13 @@
         <w:t xml:space="preserve"> foto van een kokosnoot te openen.</w:t>
       </w:r>
       <w:r>
-        <w:t xml:space="preserve"> Vervolgens open de deur </w:t>
+        <w:t xml:space="preserve"> Vervolgens open</w:t>
+      </w:r>
+      <w:r>
+        <w:t>t</w:t>
+      </w:r>
+      <w:r>
+        <w:t xml:space="preserve"> de deur </w:t>
       </w:r>
       <w:r>
         <w:t xml:space="preserve">voor de </w:t>
@@ -438,7 +719,15 @@
         <w:t xml:space="preserve">Deur, naast de deur ziet de speler een interface. Als de speler </w:t>
       </w:r>
       <w:r>
-        <w:t>de correcte code van de puzzel invult, opent de deur.{Level One Complete!}</w:t>
+        <w:t xml:space="preserve">de correcte code van de puzzel invult, opent de deur.{Level </w:t>
+      </w:r>
+      <w:proofErr w:type="spellStart"/>
+      <w:r>
+        <w:t>One</w:t>
+      </w:r>
+      <w:proofErr w:type="spellEnd"/>
+      <w:r>
+        <w:t xml:space="preserve"> Complete!}</w:t>
       </w:r>
     </w:p>
     <w:p/>
@@ -476,8 +765,13 @@
         <w:t xml:space="preserve"> en op he</w:t>
       </w:r>
       <w:r>
-        <w:t>t andere briefje staat de volgende Riddle</w:t>
-      </w:r>
+        <w:t xml:space="preserve">t andere briefje staat de volgende </w:t>
+      </w:r>
+      <w:proofErr w:type="spellStart"/>
+      <w:r>
+        <w:t>Riddle</w:t>
+      </w:r>
+      <w:proofErr w:type="spellEnd"/>
       <w:r>
         <w:t>.</w:t>
       </w:r>
@@ -518,8 +812,17 @@
           <w:i/>
           <w:iCs/>
         </w:rPr>
-        <w:t>“Welcome</w:t>
-      </w:r>
+        <w:t>“</w:t>
+      </w:r>
+      <w:proofErr w:type="spellStart"/>
+      <w:r>
+        <w:rPr>
+          <w:i/>
+          <w:iCs/>
+        </w:rPr>
+        <w:t>Welcome</w:t>
+      </w:r>
+      <w:proofErr w:type="spellEnd"/>
       <w:r>
         <w:rPr>
           <w:i/>
@@ -535,8 +838,97 @@
           <w:i/>
           <w:iCs/>
         </w:rPr>
-        <w:t xml:space="preserve"> you are probably wondering why you are a ghost</w:t>
-      </w:r>
+        <w:t xml:space="preserve"> </w:t>
+      </w:r>
+      <w:proofErr w:type="spellStart"/>
+      <w:r>
+        <w:rPr>
+          <w:i/>
+          <w:iCs/>
+        </w:rPr>
+        <w:t>you</w:t>
+      </w:r>
+      <w:proofErr w:type="spellEnd"/>
+      <w:r>
+        <w:rPr>
+          <w:i/>
+          <w:iCs/>
+        </w:rPr>
+        <w:t xml:space="preserve"> are </w:t>
+      </w:r>
+      <w:proofErr w:type="spellStart"/>
+      <w:r>
+        <w:rPr>
+          <w:i/>
+          <w:iCs/>
+        </w:rPr>
+        <w:t>probably</w:t>
+      </w:r>
+      <w:proofErr w:type="spellEnd"/>
+      <w:r>
+        <w:rPr>
+          <w:i/>
+          <w:iCs/>
+        </w:rPr>
+        <w:t xml:space="preserve"> </w:t>
+      </w:r>
+      <w:proofErr w:type="spellStart"/>
+      <w:r>
+        <w:rPr>
+          <w:i/>
+          <w:iCs/>
+        </w:rPr>
+        <w:t>wondering</w:t>
+      </w:r>
+      <w:proofErr w:type="spellEnd"/>
+      <w:r>
+        <w:rPr>
+          <w:i/>
+          <w:iCs/>
+        </w:rPr>
+        <w:t xml:space="preserve"> </w:t>
+      </w:r>
+      <w:proofErr w:type="spellStart"/>
+      <w:r>
+        <w:rPr>
+          <w:i/>
+          <w:iCs/>
+        </w:rPr>
+        <w:t>why</w:t>
+      </w:r>
+      <w:proofErr w:type="spellEnd"/>
+      <w:r>
+        <w:rPr>
+          <w:i/>
+          <w:iCs/>
+        </w:rPr>
+        <w:t xml:space="preserve"> </w:t>
+      </w:r>
+      <w:proofErr w:type="spellStart"/>
+      <w:r>
+        <w:rPr>
+          <w:i/>
+          <w:iCs/>
+        </w:rPr>
+        <w:t>you</w:t>
+      </w:r>
+      <w:proofErr w:type="spellEnd"/>
+      <w:r>
+        <w:rPr>
+          <w:i/>
+          <w:iCs/>
+        </w:rPr>
+        <w:t xml:space="preserve"> are a </w:t>
+      </w:r>
+      <w:proofErr w:type="spellStart"/>
+      <w:r>
+        <w:rPr>
+          <w:i/>
+          <w:iCs/>
+        </w:rPr>
+        <w:t>ghost</w:t>
+      </w:r>
+      <w:proofErr w:type="spellEnd"/>
       <w:r>
         <w:rPr>
           <w:i/>
@@ -550,8 +942,24 @@
           <w:iCs/>
         </w:rPr>
         <w:br/>
-        <w:t xml:space="preserve">There </w:t>
-      </w:r>
+      </w:r>
+      <w:proofErr w:type="spellStart"/>
+      <w:r>
+        <w:rPr>
+          <w:i/>
+          <w:iCs/>
+        </w:rPr>
+        <w:t>There</w:t>
+      </w:r>
+      <w:proofErr w:type="spellEnd"/>
+      <w:r>
+        <w:rPr>
+          <w:i/>
+          <w:iCs/>
+        </w:rPr>
+        <w:t xml:space="preserve"> </w:t>
+      </w:r>
+      <w:proofErr w:type="spellStart"/>
       <w:r>
         <w:rPr>
           <w:i/>
@@ -559,26 +967,84 @@
         </w:rPr>
         <w:t>could</w:t>
       </w:r>
-      <w:r>
-        <w:rPr>
-          <w:i/>
-          <w:iCs/>
-        </w:rPr>
-        <w:t xml:space="preserve"> only one reason</w:t>
-      </w:r>
-      <w:r>
-        <w:rPr>
-          <w:i/>
-          <w:iCs/>
-        </w:rPr>
-        <w:t xml:space="preserve"> </w:t>
-      </w:r>
-      <w:r>
-        <w:rPr>
-          <w:i/>
-          <w:iCs/>
-        </w:rPr>
-        <w:t>… You are dead.</w:t>
+      <w:proofErr w:type="spellEnd"/>
+      <w:r>
+        <w:rPr>
+          <w:i/>
+          <w:iCs/>
+        </w:rPr>
+        <w:t xml:space="preserve"> </w:t>
+      </w:r>
+      <w:proofErr w:type="spellStart"/>
+      <w:r>
+        <w:rPr>
+          <w:i/>
+          <w:iCs/>
+        </w:rPr>
+        <w:t>only</w:t>
+      </w:r>
+      <w:proofErr w:type="spellEnd"/>
+      <w:r>
+        <w:rPr>
+          <w:i/>
+          <w:iCs/>
+        </w:rPr>
+        <w:t xml:space="preserve"> </w:t>
+      </w:r>
+      <w:proofErr w:type="spellStart"/>
+      <w:r>
+        <w:rPr>
+          <w:i/>
+          <w:iCs/>
+        </w:rPr>
+        <w:t>one</w:t>
+      </w:r>
+      <w:proofErr w:type="spellEnd"/>
+      <w:r>
+        <w:rPr>
+          <w:i/>
+          <w:iCs/>
+        </w:rPr>
+        <w:t xml:space="preserve"> </w:t>
+      </w:r>
+      <w:proofErr w:type="spellStart"/>
+      <w:r>
+        <w:rPr>
+          <w:i/>
+          <w:iCs/>
+        </w:rPr>
+        <w:t>reason</w:t>
+      </w:r>
+      <w:proofErr w:type="spellEnd"/>
+      <w:r>
+        <w:rPr>
+          <w:i/>
+          <w:iCs/>
+        </w:rPr>
+        <w:t xml:space="preserve"> </w:t>
+      </w:r>
+      <w:r>
+        <w:rPr>
+          <w:i/>
+          <w:iCs/>
+        </w:rPr>
+        <w:t xml:space="preserve">… </w:t>
+      </w:r>
+      <w:proofErr w:type="spellStart"/>
+      <w:r>
+        <w:rPr>
+          <w:i/>
+          <w:iCs/>
+        </w:rPr>
+        <w:t>You</w:t>
+      </w:r>
+      <w:proofErr w:type="spellEnd"/>
+      <w:r>
+        <w:rPr>
+          <w:i/>
+          <w:iCs/>
+        </w:rPr>
+        <w:t xml:space="preserve"> are dead.</w:t>
       </w:r>
       <w:r>
         <w:rPr>
@@ -586,22 +1052,192 @@
           <w:iCs/>
         </w:rPr>
         <w:br/>
-        <w:t xml:space="preserve">If you you want </w:t>
-      </w:r>
-      <w:r>
-        <w:rPr>
-          <w:i/>
-          <w:iCs/>
-        </w:rPr>
-        <w:t xml:space="preserve">to be a human again </w:t>
-      </w:r>
-      <w:r>
-        <w:rPr>
-          <w:i/>
-          <w:iCs/>
-        </w:rPr>
-        <w:t>you must come to me with some ingridients</w:t>
-      </w:r>
+      </w:r>
+      <w:proofErr w:type="spellStart"/>
+      <w:r>
+        <w:rPr>
+          <w:i/>
+          <w:iCs/>
+        </w:rPr>
+        <w:t>If</w:t>
+      </w:r>
+      <w:proofErr w:type="spellEnd"/>
+      <w:r>
+        <w:rPr>
+          <w:i/>
+          <w:iCs/>
+        </w:rPr>
+        <w:t xml:space="preserve"> </w:t>
+      </w:r>
+      <w:proofErr w:type="spellStart"/>
+      <w:r>
+        <w:rPr>
+          <w:i/>
+          <w:iCs/>
+        </w:rPr>
+        <w:t>you</w:t>
+      </w:r>
+      <w:proofErr w:type="spellEnd"/>
+      <w:r>
+        <w:rPr>
+          <w:i/>
+          <w:iCs/>
+        </w:rPr>
+        <w:t xml:space="preserve"> </w:t>
+      </w:r>
+      <w:proofErr w:type="spellStart"/>
+      <w:r>
+        <w:rPr>
+          <w:i/>
+          <w:iCs/>
+        </w:rPr>
+        <w:t>you</w:t>
+      </w:r>
+      <w:proofErr w:type="spellEnd"/>
+      <w:r>
+        <w:rPr>
+          <w:i/>
+          <w:iCs/>
+        </w:rPr>
+        <w:t xml:space="preserve"> want </w:t>
+      </w:r>
+      <w:proofErr w:type="spellStart"/>
+      <w:r>
+        <w:rPr>
+          <w:i/>
+          <w:iCs/>
+        </w:rPr>
+        <w:t>to</w:t>
+      </w:r>
+      <w:proofErr w:type="spellEnd"/>
+      <w:r>
+        <w:rPr>
+          <w:i/>
+          <w:iCs/>
+        </w:rPr>
+        <w:t xml:space="preserve"> </w:t>
+      </w:r>
+      <w:proofErr w:type="spellStart"/>
+      <w:r>
+        <w:rPr>
+          <w:i/>
+          <w:iCs/>
+        </w:rPr>
+        <w:t>be</w:t>
+      </w:r>
+      <w:proofErr w:type="spellEnd"/>
+      <w:r>
+        <w:rPr>
+          <w:i/>
+          <w:iCs/>
+        </w:rPr>
+        <w:t xml:space="preserve"> a human </w:t>
+      </w:r>
+      <w:proofErr w:type="spellStart"/>
+      <w:r>
+        <w:rPr>
+          <w:i/>
+          <w:iCs/>
+        </w:rPr>
+        <w:t>again</w:t>
+      </w:r>
+      <w:proofErr w:type="spellEnd"/>
+      <w:r>
+        <w:rPr>
+          <w:i/>
+          <w:iCs/>
+        </w:rPr>
+        <w:t xml:space="preserve"> </w:t>
+      </w:r>
+      <w:proofErr w:type="spellStart"/>
+      <w:r>
+        <w:rPr>
+          <w:i/>
+          <w:iCs/>
+        </w:rPr>
+        <w:t>you</w:t>
+      </w:r>
+      <w:proofErr w:type="spellEnd"/>
+      <w:r>
+        <w:rPr>
+          <w:i/>
+          <w:iCs/>
+        </w:rPr>
+        <w:t xml:space="preserve"> must </w:t>
+      </w:r>
+      <w:proofErr w:type="spellStart"/>
+      <w:r>
+        <w:rPr>
+          <w:i/>
+          <w:iCs/>
+        </w:rPr>
+        <w:t>come</w:t>
+      </w:r>
+      <w:proofErr w:type="spellEnd"/>
+      <w:r>
+        <w:rPr>
+          <w:i/>
+          <w:iCs/>
+        </w:rPr>
+        <w:t xml:space="preserve"> </w:t>
+      </w:r>
+      <w:proofErr w:type="spellStart"/>
+      <w:r>
+        <w:rPr>
+          <w:i/>
+          <w:iCs/>
+        </w:rPr>
+        <w:t>to</w:t>
+      </w:r>
+      <w:proofErr w:type="spellEnd"/>
+      <w:r>
+        <w:rPr>
+          <w:i/>
+          <w:iCs/>
+        </w:rPr>
+        <w:t xml:space="preserve"> me </w:t>
+      </w:r>
+      <w:proofErr w:type="spellStart"/>
+      <w:r>
+        <w:rPr>
+          <w:i/>
+          <w:iCs/>
+        </w:rPr>
+        <w:t>with</w:t>
+      </w:r>
+      <w:proofErr w:type="spellEnd"/>
+      <w:r>
+        <w:rPr>
+          <w:i/>
+          <w:iCs/>
+        </w:rPr>
+        <w:t xml:space="preserve"> </w:t>
+      </w:r>
+      <w:proofErr w:type="spellStart"/>
+      <w:r>
+        <w:rPr>
+          <w:i/>
+          <w:iCs/>
+        </w:rPr>
+        <w:t>some</w:t>
+      </w:r>
+      <w:proofErr w:type="spellEnd"/>
+      <w:r>
+        <w:rPr>
+          <w:i/>
+          <w:iCs/>
+        </w:rPr>
+        <w:t xml:space="preserve"> </w:t>
+      </w:r>
+      <w:proofErr w:type="spellStart"/>
+      <w:r>
+        <w:rPr>
+          <w:i/>
+          <w:iCs/>
+        </w:rPr>
+        <w:t>ingridients</w:t>
+      </w:r>
+      <w:proofErr w:type="spellEnd"/>
       <w:r>
         <w:rPr>
           <w:i/>
@@ -615,7 +1251,23 @@
           <w:iCs/>
         </w:rPr>
         <w:br/>
-        <w:t xml:space="preserve">The ingridients are: </w:t>
+        <w:t xml:space="preserve">The </w:t>
+      </w:r>
+      <w:proofErr w:type="spellStart"/>
+      <w:r>
+        <w:rPr>
+          <w:i/>
+          <w:iCs/>
+        </w:rPr>
+        <w:t>ingridients</w:t>
+      </w:r>
+      <w:proofErr w:type="spellEnd"/>
+      <w:r>
+        <w:rPr>
+          <w:i/>
+          <w:iCs/>
+        </w:rPr>
+        <w:t xml:space="preserve"> are: </w:t>
       </w:r>
       <w:r>
         <w:rPr>
@@ -623,7 +1275,23 @@
           <w:iCs/>
         </w:rPr>
         <w:br/>
-        <w:t xml:space="preserve">- A bone </w:t>
+        <w:t xml:space="preserve">- A </w:t>
+      </w:r>
+      <w:proofErr w:type="spellStart"/>
+      <w:r>
+        <w:rPr>
+          <w:i/>
+          <w:iCs/>
+        </w:rPr>
+        <w:t>bone</w:t>
+      </w:r>
+      <w:proofErr w:type="spellEnd"/>
+      <w:r>
+        <w:rPr>
+          <w:i/>
+          <w:iCs/>
+        </w:rPr>
+        <w:t xml:space="preserve"> </w:t>
       </w:r>
       <w:r>
         <w:rPr>
@@ -645,8 +1313,33 @@
           <w:i/>
           <w:iCs/>
         </w:rPr>
-        <w:t>bag with blood</w:t>
-      </w:r>
+        <w:t xml:space="preserve">bag </w:t>
+      </w:r>
+      <w:proofErr w:type="spellStart"/>
+      <w:r>
+        <w:rPr>
+          <w:i/>
+          <w:iCs/>
+        </w:rPr>
+        <w:t>with</w:t>
+      </w:r>
+      <w:proofErr w:type="spellEnd"/>
+      <w:r>
+        <w:rPr>
+          <w:i/>
+          <w:iCs/>
+        </w:rPr>
+        <w:t xml:space="preserve"> </w:t>
+      </w:r>
+      <w:proofErr w:type="spellStart"/>
+      <w:r>
+        <w:rPr>
+          <w:i/>
+          <w:iCs/>
+        </w:rPr>
+        <w:t>blood</w:t>
+      </w:r>
+      <w:proofErr w:type="spellEnd"/>
       <w:r>
         <w:rPr>
           <w:i/>
@@ -667,8 +1360,17 @@
           <w:i/>
           <w:iCs/>
         </w:rPr>
-        <w:t>A posion</w:t>
-      </w:r>
+        <w:t xml:space="preserve">A </w:t>
+      </w:r>
+      <w:proofErr w:type="spellStart"/>
+      <w:r>
+        <w:rPr>
+          <w:i/>
+          <w:iCs/>
+        </w:rPr>
+        <w:t>posion</w:t>
+      </w:r>
+      <w:proofErr w:type="spellEnd"/>
       <w:r>
         <w:rPr>
           <w:i/>
@@ -699,8 +1401,17 @@
           <w:i/>
           <w:iCs/>
         </w:rPr>
-        <w:t>-Death</w:t>
-      </w:r>
+        <w:t>-</w:t>
+      </w:r>
+      <w:proofErr w:type="spellStart"/>
+      <w:r>
+        <w:rPr>
+          <w:i/>
+          <w:iCs/>
+        </w:rPr>
+        <w:t>Death</w:t>
+      </w:r>
+      <w:proofErr w:type="spellEnd"/>
       <w:r>
         <w:rPr>
           <w:i/>
@@ -711,12 +1422,21 @@
     </w:p>
     <w:p/>
     <w:p>
-      <w:r>
-        <w:rPr>
-          <w:b/>
-          <w:bCs/>
-        </w:rPr>
-        <w:t>Note:</w:t>
+      <w:proofErr w:type="spellStart"/>
+      <w:r>
+        <w:rPr>
+          <w:b/>
+          <w:bCs/>
+        </w:rPr>
+        <w:t>Note</w:t>
+      </w:r>
+      <w:proofErr w:type="spellEnd"/>
+      <w:r>
+        <w:rPr>
+          <w:b/>
+          <w:bCs/>
+        </w:rPr>
+        <w:t>:</w:t>
       </w:r>
       <w:r>
         <w:t xml:space="preserve"> </w:t>
@@ -735,22 +1455,57 @@
           <w:i/>
           <w:iCs/>
         </w:rPr>
-        <w:t>“The First</w:t>
-      </w:r>
-      <w:r>
-        <w:rPr>
-          <w:i/>
-          <w:iCs/>
-        </w:rPr>
-        <w:t xml:space="preserve"> Key </w:t>
-      </w:r>
-      <w:r>
-        <w:rPr>
-          <w:i/>
-          <w:iCs/>
-        </w:rPr>
-        <w:t xml:space="preserve">tot </w:t>
-      </w:r>
+        <w:t>“</w:t>
+      </w:r>
+      <w:proofErr w:type="spellStart"/>
+      <w:r>
+        <w:rPr>
+          <w:i/>
+          <w:iCs/>
+        </w:rPr>
+        <w:t>You</w:t>
+      </w:r>
+      <w:proofErr w:type="spellEnd"/>
+      <w:r>
+        <w:rPr>
+          <w:i/>
+          <w:iCs/>
+        </w:rPr>
+        <w:t xml:space="preserve"> </w:t>
+      </w:r>
+      <w:proofErr w:type="spellStart"/>
+      <w:r>
+        <w:rPr>
+          <w:i/>
+          <w:iCs/>
+        </w:rPr>
+        <w:t>will</w:t>
+      </w:r>
+      <w:proofErr w:type="spellEnd"/>
+      <w:r>
+        <w:rPr>
+          <w:i/>
+          <w:iCs/>
+        </w:rPr>
+        <w:t xml:space="preserve"> </w:t>
+      </w:r>
+      <w:proofErr w:type="spellStart"/>
+      <w:r>
+        <w:rPr>
+          <w:i/>
+          <w:iCs/>
+        </w:rPr>
+        <w:t>find</w:t>
+      </w:r>
+      <w:proofErr w:type="spellEnd"/>
+      <w:r>
+        <w:rPr>
+          <w:i/>
+          <w:iCs/>
+        </w:rPr>
+        <w:t xml:space="preserve"> </w:t>
+      </w:r>
+      <w:proofErr w:type="spellStart"/>
       <w:r>
         <w:rPr>
           <w:i/>
@@ -763,43 +1518,133 @@
           <w:i/>
           <w:iCs/>
         </w:rPr>
-        <w:t xml:space="preserve">he </w:t>
-      </w:r>
-      <w:r>
-        <w:rPr>
-          <w:i/>
-          <w:iCs/>
-        </w:rPr>
-        <w:t xml:space="preserve">spade </w:t>
-      </w:r>
-      <w:r>
-        <w:rPr>
-          <w:i/>
-          <w:iCs/>
-        </w:rPr>
-        <w:t xml:space="preserve">is </w:t>
-      </w:r>
-      <w:r>
-        <w:rPr>
-          <w:i/>
-          <w:iCs/>
-        </w:rPr>
-        <w:t>in</w:t>
-      </w:r>
-      <w:r>
-        <w:rPr>
-          <w:i/>
-          <w:iCs/>
-        </w:rPr>
-        <w:t xml:space="preserve"> the</w:t>
-      </w:r>
-      <w:r>
-        <w:rPr>
-          <w:i/>
-          <w:iCs/>
-        </w:rPr>
-        <w:t xml:space="preserve"> bowl of soup</w:t>
-      </w:r>
+        <w:t>he</w:t>
+      </w:r>
+      <w:proofErr w:type="spellEnd"/>
+      <w:r>
+        <w:rPr>
+          <w:i/>
+          <w:iCs/>
+        </w:rPr>
+        <w:t xml:space="preserve"> </w:t>
+      </w:r>
+      <w:r>
+        <w:rPr>
+          <w:i/>
+          <w:iCs/>
+        </w:rPr>
+        <w:t>f</w:t>
+      </w:r>
+      <w:r>
+        <w:rPr>
+          <w:i/>
+          <w:iCs/>
+        </w:rPr>
+        <w:t>irst</w:t>
+      </w:r>
+      <w:r>
+        <w:rPr>
+          <w:i/>
+          <w:iCs/>
+        </w:rPr>
+        <w:t xml:space="preserve"> </w:t>
+      </w:r>
+      <w:proofErr w:type="spellStart"/>
+      <w:r>
+        <w:rPr>
+          <w:i/>
+          <w:iCs/>
+        </w:rPr>
+        <w:t>k</w:t>
+      </w:r>
+      <w:r>
+        <w:rPr>
+          <w:i/>
+          <w:iCs/>
+        </w:rPr>
+        <w:t>ey</w:t>
+      </w:r>
+      <w:proofErr w:type="spellEnd"/>
+      <w:r>
+        <w:rPr>
+          <w:i/>
+          <w:iCs/>
+        </w:rPr>
+        <w:t xml:space="preserve"> </w:t>
+      </w:r>
+      <w:proofErr w:type="spellStart"/>
+      <w:r>
+        <w:rPr>
+          <w:i/>
+          <w:iCs/>
+        </w:rPr>
+        <w:t>inside</w:t>
+      </w:r>
+      <w:proofErr w:type="spellEnd"/>
+      <w:r>
+        <w:rPr>
+          <w:i/>
+          <w:iCs/>
+        </w:rPr>
+        <w:t xml:space="preserve"> </w:t>
+      </w:r>
+      <w:proofErr w:type="spellStart"/>
+      <w:r>
+        <w:rPr>
+          <w:i/>
+          <w:iCs/>
+        </w:rPr>
+        <w:t>t</w:t>
+      </w:r>
+      <w:r>
+        <w:rPr>
+          <w:i/>
+          <w:iCs/>
+        </w:rPr>
+        <w:t>he</w:t>
+      </w:r>
+      <w:proofErr w:type="spellEnd"/>
+      <w:r>
+        <w:rPr>
+          <w:i/>
+          <w:iCs/>
+        </w:rPr>
+        <w:t xml:space="preserve"> </w:t>
+      </w:r>
+      <w:proofErr w:type="spellStart"/>
+      <w:r>
+        <w:rPr>
+          <w:rFonts w:cstheme="minorHAnsi"/>
+          <w:i/>
+          <w:iCs/>
+          <w:color w:val="202124"/>
+          <w:shd w:val="clear" w:color="auto" w:fill="FFFFFF"/>
+        </w:rPr>
+        <w:t>horseless</w:t>
+      </w:r>
+      <w:proofErr w:type="spellEnd"/>
+      <w:r>
+        <w:rPr>
+          <w:rFonts w:cstheme="minorHAnsi"/>
+          <w:i/>
+          <w:iCs/>
+          <w:color w:val="202124"/>
+          <w:shd w:val="clear" w:color="auto" w:fill="FFFFFF"/>
+        </w:rPr>
+        <w:t xml:space="preserve"> </w:t>
+      </w:r>
+      <w:proofErr w:type="spellStart"/>
+      <w:r>
+        <w:rPr>
+          <w:rFonts w:cstheme="minorHAnsi"/>
+          <w:i/>
+          <w:iCs/>
+          <w:color w:val="202124"/>
+          <w:shd w:val="clear" w:color="auto" w:fill="FFFFFF"/>
+        </w:rPr>
+        <w:t>carriage</w:t>
+      </w:r>
+      <w:proofErr w:type="spellEnd"/>
       <w:r>
         <w:rPr>
           <w:i/>
@@ -826,16 +1671,55 @@
         <w:t xml:space="preserve">Oplossing: </w:t>
       </w:r>
       <w:r>
-        <w:t>Speler gaat naar de keuken</w:t>
-      </w:r>
-      <w:r>
-        <w:t>, vervolgens gaat de speler naar de pannen met soep. Vervolgens interact de speler met de pannen met soep</w:t>
-      </w:r>
-      <w:r>
-        <w:t xml:space="preserve">. In de meest rechter pan zit de key voor </w:t>
-      </w:r>
-      <w:r>
-        <w:t>de schuur</w:t>
+        <w:t xml:space="preserve">Speler gaat naar de </w:t>
+      </w:r>
+      <w:r>
+        <w:t>garage</w:t>
+      </w:r>
+      <w:r>
+        <w:t xml:space="preserve">, vervolgens </w:t>
+      </w:r>
+      <w:proofErr w:type="spellStart"/>
+      <w:r>
+        <w:t>interact</w:t>
+      </w:r>
+      <w:proofErr w:type="spellEnd"/>
+      <w:r>
+        <w:t xml:space="preserve"> de speler met de auto om daar vervolgens een sleutel in te vinden</w:t>
+      </w:r>
+      <w:r>
+        <w:t xml:space="preserve"> voor de sleutel naar de </w:t>
+      </w:r>
+      <w:r>
+        <w:t>begane grond</w:t>
+      </w:r>
+      <w:r>
+        <w:t>.</w:t>
+      </w:r>
+    </w:p>
+    <w:p/>
+    <w:p>
+      <w:r>
+        <w:rPr>
+          <w:b/>
+          <w:bCs/>
+        </w:rPr>
+        <w:t xml:space="preserve">L2 P2: </w:t>
+      </w:r>
+      <w:r>
+        <w:t>Speler gaat naar de bioscoop toe om</w:t>
+      </w:r>
+      <w:r>
+        <w:t xml:space="preserve"> naar het scherm te kijken. Als de speler </w:t>
+      </w:r>
+      <w:r>
+        <w:t xml:space="preserve">naar de control panel gaat om de zender te veranderen komt de speler een foto tegen van </w:t>
+      </w:r>
+      <w:r>
+        <w:t>streepjes die een bepaalde</w:t>
+      </w:r>
+      <w:r>
+        <w:t xml:space="preserve"> kant op wijzen</w:t>
       </w:r>
     </w:p>
     <w:p/>
@@ -1938,6 +2822,21 @@
 </file>
 
 <file path=customXml/item1.xml><?xml version="1.0" encoding="utf-8"?>
+<p:properties xmlns:p="http://schemas.microsoft.com/office/2006/metadata/properties" xmlns:xsi="http://www.w3.org/2001/XMLSchema-instance" xmlns:pc="http://schemas.microsoft.com/office/infopath/2007/PartnerControls">
+  <documentManagement/>
+</p:properties>
+</file>
+
+<file path=customXml/item2.xml><?xml version="1.0" encoding="utf-8"?>
+<?mso-contentType ?>
+<FormTemplates xmlns="http://schemas.microsoft.com/sharepoint/v3/contenttype/forms">
+  <Display>DocumentLibraryForm</Display>
+  <Edit>DocumentLibraryForm</Edit>
+  <New>DocumentLibraryForm</New>
+</FormTemplates>
+</file>
+
+<file path=customXml/item3.xml><?xml version="1.0" encoding="utf-8"?>
 <ct:contentTypeSchema xmlns:ct="http://schemas.microsoft.com/office/2006/metadata/contentType" xmlns:ma="http://schemas.microsoft.com/office/2006/metadata/properties/metaAttributes" ct:_="" ma:_="" ma:contentTypeName="Document" ma:contentTypeID="0x01010079F5BD5668A266498D63E9F635533E49" ma:contentTypeVersion="5" ma:contentTypeDescription="Een nieuw document maken." ma:contentTypeScope="" ma:versionID="61a0e3786555e1977a5b4d8e6d520259">
   <xsd:schema xmlns:xsd="http://www.w3.org/2001/XMLSchema" xmlns:xs="http://www.w3.org/2001/XMLSchema" xmlns:p="http://schemas.microsoft.com/office/2006/metadata/properties" xmlns:ns3="99bd7bf6-1ff1-466a-b323-15daba06f3fc" xmlns:ns4="06d640db-5e86-4456-b1a8-ffa2a79a6af1" targetNamespace="http://schemas.microsoft.com/office/2006/metadata/properties" ma:root="true" ma:fieldsID="290d286e4a5931b1b994a349ea7b9c44" ns3:_="" ns4:_="">
     <xsd:import namespace="99bd7bf6-1ff1-466a-b323-15daba06f3fc"/>
@@ -2108,22 +3007,24 @@
 </ct:contentTypeSchema>
 </file>
 
-<file path=customXml/item2.xml><?xml version="1.0" encoding="utf-8"?>
-<?mso-contentType ?>
-<FormTemplates xmlns="http://schemas.microsoft.com/sharepoint/v3/contenttype/forms">
-  <Display>DocumentLibraryForm</Display>
-  <Edit>DocumentLibraryForm</Edit>
-  <New>DocumentLibraryForm</New>
-</FormTemplates>
+<file path=customXml/itemProps1.xml><?xml version="1.0" encoding="utf-8"?>
+<ds:datastoreItem xmlns:ds="http://schemas.openxmlformats.org/officeDocument/2006/customXml" ds:itemID="{F912D73A-15A2-4D9D-A806-6199A10FC3B6}">
+  <ds:schemaRefs>
+    <ds:schemaRef ds:uri="http://schemas.microsoft.com/office/2006/metadata/properties"/>
+    <ds:schemaRef ds:uri="http://schemas.microsoft.com/office/infopath/2007/PartnerControls"/>
+  </ds:schemaRefs>
+</ds:datastoreItem>
 </file>
 
-<file path=customXml/item3.xml><?xml version="1.0" encoding="utf-8"?>
-<p:properties xmlns:p="http://schemas.microsoft.com/office/2006/metadata/properties" xmlns:xsi="http://www.w3.org/2001/XMLSchema-instance" xmlns:pc="http://schemas.microsoft.com/office/infopath/2007/PartnerControls">
-  <documentManagement/>
-</p:properties>
+<file path=customXml/itemProps2.xml><?xml version="1.0" encoding="utf-8"?>
+<ds:datastoreItem xmlns:ds="http://schemas.openxmlformats.org/officeDocument/2006/customXml" ds:itemID="{FECFAC3B-1D0B-4853-B925-A52AC5E9676B}">
+  <ds:schemaRefs>
+    <ds:schemaRef ds:uri="http://schemas.microsoft.com/sharepoint/v3/contenttype/forms"/>
+  </ds:schemaRefs>
+</ds:datastoreItem>
 </file>
 
-<file path=customXml/itemProps1.xml><?xml version="1.0" encoding="utf-8"?>
+<file path=customXml/itemProps3.xml><?xml version="1.0" encoding="utf-8"?>
 <ds:datastoreItem xmlns:ds="http://schemas.openxmlformats.org/officeDocument/2006/customXml" ds:itemID="{21E225FA-EE4B-42CC-A1F0-6FFC7CD9ACC4}">
   <ds:schemaRefs>
     <ds:schemaRef ds:uri="http://schemas.microsoft.com/office/2006/metadata/contentType"/>
@@ -2140,21 +3041,4 @@
     <ds:schemaRef ds:uri="http://schemas.microsoft.com/internal/obd"/>
   </ds:schemaRefs>
 </ds:datastoreItem>
-</file>
-
-<file path=customXml/itemProps2.xml><?xml version="1.0" encoding="utf-8"?>
-<ds:datastoreItem xmlns:ds="http://schemas.openxmlformats.org/officeDocument/2006/customXml" ds:itemID="{FECFAC3B-1D0B-4853-B925-A52AC5E9676B}">
-  <ds:schemaRefs>
-    <ds:schemaRef ds:uri="http://schemas.microsoft.com/sharepoint/v3/contenttype/forms"/>
-  </ds:schemaRefs>
-</ds:datastoreItem>
-</file>
-
-<file path=customXml/itemProps3.xml><?xml version="1.0" encoding="utf-8"?>
-<ds:datastoreItem xmlns:ds="http://schemas.openxmlformats.org/officeDocument/2006/customXml" ds:itemID="{F912D73A-15A2-4D9D-A806-6199A10FC3B6}">
-  <ds:schemaRefs>
-    <ds:schemaRef ds:uri="http://schemas.microsoft.com/office/2006/metadata/properties"/>
-    <ds:schemaRef ds:uri="http://schemas.microsoft.com/office/infopath/2007/PartnerControls"/>
-  </ds:schemaRefs>
-</ds:datastoreItem>
 </file>
</xml_diff>

<commit_message>
Trophy als Enide van game toegevoegd en main menu verbeterd
</commit_message>
<xml_diff>
--- a/Verhaallijn [Untitled] Game BO.docx
+++ b/Verhaallijn [Untitled] Game BO.docx
@@ -1,6 +1,6 @@
 
 <file path=word/document.xml><?xml version="1.0" encoding="utf-8"?>
-<w:document xmlns:wpc="http://schemas.microsoft.com/office/word/2010/wordprocessingCanvas" xmlns:cx="http://schemas.microsoft.com/office/drawing/2014/chartex" xmlns:cx1="http://schemas.microsoft.com/office/drawing/2015/9/8/chartex" xmlns:cx2="http://schemas.microsoft.com/office/drawing/2015/10/21/chartex" xmlns:cx3="http://schemas.microsoft.com/office/drawing/2016/5/9/chartex" xmlns:cx4="http://schemas.microsoft.com/office/drawing/2016/5/10/chartex" xmlns:cx5="http://schemas.microsoft.com/office/drawing/2016/5/11/chartex" xmlns:cx6="http://schemas.microsoft.com/office/drawing/2016/5/12/chartex" xmlns:cx7="http://schemas.microsoft.com/office/drawing/2016/5/13/chartex" xmlns:cx8="http://schemas.microsoft.com/office/drawing/2016/5/14/chartex" xmlns:mc="http://schemas.openxmlformats.org/markup-compatibility/2006" xmlns:aink="http://schemas.microsoft.com/office/drawing/2016/ink" xmlns:am3d="http://schemas.microsoft.com/office/drawing/2017/model3d" xmlns:o="urn:schemas-microsoft-com:office:office" xmlns:r="http://schemas.openxmlformats.org/officeDocument/2006/relationships" xmlns:m="http://schemas.openxmlformats.org/officeDocument/2006/math" xmlns:v="urn:schemas-microsoft-com:vml" xmlns:wp14="http://schemas.microsoft.com/office/word/2010/wordprocessingDrawing" xmlns:wp="http://schemas.openxmlformats.org/drawingml/2006/wordprocessingDrawing" xmlns:w10="urn:schemas-microsoft-com:office:word" xmlns:w="http://schemas.openxmlformats.org/wordprocessingml/2006/main" xmlns:w14="http://schemas.microsoft.com/office/word/2010/wordml" xmlns:w15="http://schemas.microsoft.com/office/word/2012/wordml" xmlns:w16cex="http://schemas.microsoft.com/office/word/2018/wordml/cex" xmlns:w16cid="http://schemas.microsoft.com/office/word/2016/wordml/cid" xmlns:w16="http://schemas.microsoft.com/office/word/2018/wordml" xmlns:w16se="http://schemas.microsoft.com/office/word/2015/wordml/symex" xmlns:wpg="http://schemas.microsoft.com/office/word/2010/wordprocessingGroup" xmlns:wpi="http://schemas.microsoft.com/office/word/2010/wordprocessingInk" xmlns:wne="http://schemas.microsoft.com/office/word/2006/wordml" xmlns:wps="http://schemas.microsoft.com/office/word/2010/wordprocessingShape" mc:Ignorable="w14 w15 w16se w16cid w16 w16cex wp14">
+<w:document xmlns:wpc="http://schemas.microsoft.com/office/word/2010/wordprocessingCanvas" xmlns:cx="http://schemas.microsoft.com/office/drawing/2014/chartex" xmlns:cx1="http://schemas.microsoft.com/office/drawing/2015/9/8/chartex" xmlns:cx2="http://schemas.microsoft.com/office/drawing/2015/10/21/chartex" xmlns:cx3="http://schemas.microsoft.com/office/drawing/2016/5/9/chartex" xmlns:cx4="http://schemas.microsoft.com/office/drawing/2016/5/10/chartex" xmlns:cx5="http://schemas.microsoft.com/office/drawing/2016/5/11/chartex" xmlns:cx6="http://schemas.microsoft.com/office/drawing/2016/5/12/chartex" xmlns:cx7="http://schemas.microsoft.com/office/drawing/2016/5/13/chartex" xmlns:cx8="http://schemas.microsoft.com/office/drawing/2016/5/14/chartex" xmlns:mc="http://schemas.openxmlformats.org/markup-compatibility/2006" xmlns:aink="http://schemas.microsoft.com/office/drawing/2016/ink" xmlns:am3d="http://schemas.microsoft.com/office/drawing/2017/model3d" xmlns:o="urn:schemas-microsoft-com:office:office" xmlns:r="http://schemas.openxmlformats.org/officeDocument/2006/relationships" xmlns:m="http://schemas.openxmlformats.org/officeDocument/2006/math" xmlns:v="urn:schemas-microsoft-com:vml" xmlns:wp14="http://schemas.microsoft.com/office/word/2010/wordprocessingDrawing" xmlns:wp="http://schemas.openxmlformats.org/drawingml/2006/wordprocessingDrawing" xmlns:w10="urn:schemas-microsoft-com:office:word" xmlns:w="http://schemas.openxmlformats.org/wordprocessingml/2006/main" xmlns:w14="http://schemas.microsoft.com/office/word/2010/wordml" xmlns:w15="http://schemas.microsoft.com/office/word/2012/wordml" xmlns:w16cex="http://schemas.microsoft.com/office/word/2018/wordml/cex" xmlns:w16cid="http://schemas.microsoft.com/office/word/2016/wordml/cid" xmlns:w16="http://schemas.microsoft.com/office/word/2018/wordml" xmlns:w16sdtdh="http://schemas.microsoft.com/office/word/2020/wordml/sdtdatahash" xmlns:w16se="http://schemas.microsoft.com/office/word/2015/wordml/symex" xmlns:wpg="http://schemas.microsoft.com/office/word/2010/wordprocessingGroup" xmlns:wpi="http://schemas.microsoft.com/office/word/2010/wordprocessingInk" xmlns:wne="http://schemas.microsoft.com/office/word/2006/wordml" xmlns:wps="http://schemas.microsoft.com/office/word/2010/wordprocessingShape" mc:Ignorable="w14 w15 w16se w16cid w16 w16cex w16sdtdh wp14">
   <w:body>
     <w:p>
       <w:pPr>
@@ -719,15 +719,7 @@
         <w:t xml:space="preserve">Deur, naast de deur ziet de speler een interface. Als de speler </w:t>
       </w:r>
       <w:r>
-        <w:t xml:space="preserve">de correcte code van de puzzel invult, opent de deur.{Level </w:t>
-      </w:r>
-      <w:proofErr w:type="spellStart"/>
-      <w:r>
-        <w:t>One</w:t>
-      </w:r>
-      <w:proofErr w:type="spellEnd"/>
-      <w:r>
-        <w:t xml:space="preserve"> Complete!}</w:t>
+        <w:t>de correcte code van de puzzel invult, opent de deur.</w:t>
       </w:r>
     </w:p>
     <w:p/>
@@ -1734,7 +1726,7 @@
 </file>
 
 <file path=word/numbering.xml><?xml version="1.0" encoding="utf-8"?>
-<w:numbering xmlns:wpc="http://schemas.microsoft.com/office/word/2010/wordprocessingCanvas" xmlns:cx="http://schemas.microsoft.com/office/drawing/2014/chartex" xmlns:cx1="http://schemas.microsoft.com/office/drawing/2015/9/8/chartex" xmlns:cx2="http://schemas.microsoft.com/office/drawing/2015/10/21/chartex" xmlns:cx3="http://schemas.microsoft.com/office/drawing/2016/5/9/chartex" xmlns:cx4="http://schemas.microsoft.com/office/drawing/2016/5/10/chartex" xmlns:cx5="http://schemas.microsoft.com/office/drawing/2016/5/11/chartex" xmlns:cx6="http://schemas.microsoft.com/office/drawing/2016/5/12/chartex" xmlns:cx7="http://schemas.microsoft.com/office/drawing/2016/5/13/chartex" xmlns:cx8="http://schemas.microsoft.com/office/drawing/2016/5/14/chartex" xmlns:mc="http://schemas.openxmlformats.org/markup-compatibility/2006" xmlns:aink="http://schemas.microsoft.com/office/drawing/2016/ink" xmlns:am3d="http://schemas.microsoft.com/office/drawing/2017/model3d" xmlns:o="urn:schemas-microsoft-com:office:office" xmlns:r="http://schemas.openxmlformats.org/officeDocument/2006/relationships" xmlns:m="http://schemas.openxmlformats.org/officeDocument/2006/math" xmlns:v="urn:schemas-microsoft-com:vml" xmlns:wp14="http://schemas.microsoft.com/office/word/2010/wordprocessingDrawing" xmlns:wp="http://schemas.openxmlformats.org/drawingml/2006/wordprocessingDrawing" xmlns:w10="urn:schemas-microsoft-com:office:word" xmlns:w="http://schemas.openxmlformats.org/wordprocessingml/2006/main" xmlns:w14="http://schemas.microsoft.com/office/word/2010/wordml" xmlns:w15="http://schemas.microsoft.com/office/word/2012/wordml" xmlns:w16cex="http://schemas.microsoft.com/office/word/2018/wordml/cex" xmlns:w16cid="http://schemas.microsoft.com/office/word/2016/wordml/cid" xmlns:w16="http://schemas.microsoft.com/office/word/2018/wordml" xmlns:w16se="http://schemas.microsoft.com/office/word/2015/wordml/symex" xmlns:wpg="http://schemas.microsoft.com/office/word/2010/wordprocessingGroup" xmlns:wpi="http://schemas.microsoft.com/office/word/2010/wordprocessingInk" xmlns:wne="http://schemas.microsoft.com/office/word/2006/wordml" xmlns:wps="http://schemas.microsoft.com/office/word/2010/wordprocessingShape" mc:Ignorable="w14 w15 w16se w16cid w16 w16cex wp14">
+<w:numbering xmlns:wpc="http://schemas.microsoft.com/office/word/2010/wordprocessingCanvas" xmlns:cx="http://schemas.microsoft.com/office/drawing/2014/chartex" xmlns:cx1="http://schemas.microsoft.com/office/drawing/2015/9/8/chartex" xmlns:cx2="http://schemas.microsoft.com/office/drawing/2015/10/21/chartex" xmlns:cx3="http://schemas.microsoft.com/office/drawing/2016/5/9/chartex" xmlns:cx4="http://schemas.microsoft.com/office/drawing/2016/5/10/chartex" xmlns:cx5="http://schemas.microsoft.com/office/drawing/2016/5/11/chartex" xmlns:cx6="http://schemas.microsoft.com/office/drawing/2016/5/12/chartex" xmlns:cx7="http://schemas.microsoft.com/office/drawing/2016/5/13/chartex" xmlns:cx8="http://schemas.microsoft.com/office/drawing/2016/5/14/chartex" xmlns:mc="http://schemas.openxmlformats.org/markup-compatibility/2006" xmlns:aink="http://schemas.microsoft.com/office/drawing/2016/ink" xmlns:am3d="http://schemas.microsoft.com/office/drawing/2017/model3d" xmlns:o="urn:schemas-microsoft-com:office:office" xmlns:r="http://schemas.openxmlformats.org/officeDocument/2006/relationships" xmlns:m="http://schemas.openxmlformats.org/officeDocument/2006/math" xmlns:v="urn:schemas-microsoft-com:vml" xmlns:wp14="http://schemas.microsoft.com/office/word/2010/wordprocessingDrawing" xmlns:wp="http://schemas.openxmlformats.org/drawingml/2006/wordprocessingDrawing" xmlns:w10="urn:schemas-microsoft-com:office:word" xmlns:w="http://schemas.openxmlformats.org/wordprocessingml/2006/main" xmlns:w14="http://schemas.microsoft.com/office/word/2010/wordml" xmlns:w15="http://schemas.microsoft.com/office/word/2012/wordml" xmlns:w16cex="http://schemas.microsoft.com/office/word/2018/wordml/cex" xmlns:w16cid="http://schemas.microsoft.com/office/word/2016/wordml/cid" xmlns:w16="http://schemas.microsoft.com/office/word/2018/wordml" xmlns:w16sdtdh="http://schemas.microsoft.com/office/word/2020/wordml/sdtdatahash" xmlns:w16se="http://schemas.microsoft.com/office/word/2015/wordml/symex" xmlns:wpg="http://schemas.microsoft.com/office/word/2010/wordprocessingGroup" xmlns:wpi="http://schemas.microsoft.com/office/word/2010/wordprocessingInk" xmlns:wne="http://schemas.microsoft.com/office/word/2006/wordml" xmlns:wps="http://schemas.microsoft.com/office/word/2010/wordprocessingShape" mc:Ignorable="w14 w15 w16se w16cid w16 w16cex w16sdtdh wp14">
   <w:abstractNum w:abstractNumId="0" w15:restartNumberingAfterBreak="0">
     <w:nsid w:val="135C697E"/>
     <w:multiLevelType w:val="hybridMultilevel"/>
@@ -2087,7 +2079,7 @@
 </file>
 
 <file path=word/styles.xml><?xml version="1.0" encoding="utf-8"?>
-<w:styles xmlns:mc="http://schemas.openxmlformats.org/markup-compatibility/2006" xmlns:r="http://schemas.openxmlformats.org/officeDocument/2006/relationships" xmlns:w="http://schemas.openxmlformats.org/wordprocessingml/2006/main" xmlns:w14="http://schemas.microsoft.com/office/word/2010/wordml" xmlns:w15="http://schemas.microsoft.com/office/word/2012/wordml" xmlns:w16cex="http://schemas.microsoft.com/office/word/2018/wordml/cex" xmlns:w16cid="http://schemas.microsoft.com/office/word/2016/wordml/cid" xmlns:w16="http://schemas.microsoft.com/office/word/2018/wordml" xmlns:w16se="http://schemas.microsoft.com/office/word/2015/wordml/symex" mc:Ignorable="w14 w15 w16se w16cid w16 w16cex">
+<w:styles xmlns:mc="http://schemas.openxmlformats.org/markup-compatibility/2006" xmlns:r="http://schemas.openxmlformats.org/officeDocument/2006/relationships" xmlns:w="http://schemas.openxmlformats.org/wordprocessingml/2006/main" xmlns:w14="http://schemas.microsoft.com/office/word/2010/wordml" xmlns:w15="http://schemas.microsoft.com/office/word/2012/wordml" xmlns:w16cex="http://schemas.microsoft.com/office/word/2018/wordml/cex" xmlns:w16cid="http://schemas.microsoft.com/office/word/2016/wordml/cid" xmlns:w16="http://schemas.microsoft.com/office/word/2018/wordml" xmlns:w16sdtdh="http://schemas.microsoft.com/office/word/2020/wordml/sdtdatahash" xmlns:w16se="http://schemas.microsoft.com/office/word/2015/wordml/symex" mc:Ignorable="w14 w15 w16se w16cid w16 w16cex w16sdtdh">
   <w:docDefaults>
     <w:rPrDefault>
       <w:rPr>
@@ -2822,21 +2814,6 @@
 </file>
 
 <file path=customXml/item1.xml><?xml version="1.0" encoding="utf-8"?>
-<p:properties xmlns:p="http://schemas.microsoft.com/office/2006/metadata/properties" xmlns:xsi="http://www.w3.org/2001/XMLSchema-instance" xmlns:pc="http://schemas.microsoft.com/office/infopath/2007/PartnerControls">
-  <documentManagement/>
-</p:properties>
-</file>
-
-<file path=customXml/item2.xml><?xml version="1.0" encoding="utf-8"?>
-<?mso-contentType ?>
-<FormTemplates xmlns="http://schemas.microsoft.com/sharepoint/v3/contenttype/forms">
-  <Display>DocumentLibraryForm</Display>
-  <Edit>DocumentLibraryForm</Edit>
-  <New>DocumentLibraryForm</New>
-</FormTemplates>
-</file>
-
-<file path=customXml/item3.xml><?xml version="1.0" encoding="utf-8"?>
 <ct:contentTypeSchema xmlns:ct="http://schemas.microsoft.com/office/2006/metadata/contentType" xmlns:ma="http://schemas.microsoft.com/office/2006/metadata/properties/metaAttributes" ct:_="" ma:_="" ma:contentTypeName="Document" ma:contentTypeID="0x01010079F5BD5668A266498D63E9F635533E49" ma:contentTypeVersion="5" ma:contentTypeDescription="Een nieuw document maken." ma:contentTypeScope="" ma:versionID="61a0e3786555e1977a5b4d8e6d520259">
   <xsd:schema xmlns:xsd="http://www.w3.org/2001/XMLSchema" xmlns:xs="http://www.w3.org/2001/XMLSchema" xmlns:p="http://schemas.microsoft.com/office/2006/metadata/properties" xmlns:ns3="99bd7bf6-1ff1-466a-b323-15daba06f3fc" xmlns:ns4="06d640db-5e86-4456-b1a8-ffa2a79a6af1" targetNamespace="http://schemas.microsoft.com/office/2006/metadata/properties" ma:root="true" ma:fieldsID="290d286e4a5931b1b994a349ea7b9c44" ns3:_="" ns4:_="">
     <xsd:import namespace="99bd7bf6-1ff1-466a-b323-15daba06f3fc"/>
@@ -3007,24 +2984,22 @@
 </ct:contentTypeSchema>
 </file>
 
-<file path=customXml/itemProps1.xml><?xml version="1.0" encoding="utf-8"?>
-<ds:datastoreItem xmlns:ds="http://schemas.openxmlformats.org/officeDocument/2006/customXml" ds:itemID="{F912D73A-15A2-4D9D-A806-6199A10FC3B6}">
-  <ds:schemaRefs>
-    <ds:schemaRef ds:uri="http://schemas.microsoft.com/office/2006/metadata/properties"/>
-    <ds:schemaRef ds:uri="http://schemas.microsoft.com/office/infopath/2007/PartnerControls"/>
-  </ds:schemaRefs>
-</ds:datastoreItem>
+<file path=customXml/item2.xml><?xml version="1.0" encoding="utf-8"?>
+<?mso-contentType ?>
+<FormTemplates xmlns="http://schemas.microsoft.com/sharepoint/v3/contenttype/forms">
+  <Display>DocumentLibraryForm</Display>
+  <Edit>DocumentLibraryForm</Edit>
+  <New>DocumentLibraryForm</New>
+</FormTemplates>
 </file>
 
-<file path=customXml/itemProps2.xml><?xml version="1.0" encoding="utf-8"?>
-<ds:datastoreItem xmlns:ds="http://schemas.openxmlformats.org/officeDocument/2006/customXml" ds:itemID="{FECFAC3B-1D0B-4853-B925-A52AC5E9676B}">
-  <ds:schemaRefs>
-    <ds:schemaRef ds:uri="http://schemas.microsoft.com/sharepoint/v3/contenttype/forms"/>
-  </ds:schemaRefs>
-</ds:datastoreItem>
+<file path=customXml/item3.xml><?xml version="1.0" encoding="utf-8"?>
+<p:properties xmlns:p="http://schemas.microsoft.com/office/2006/metadata/properties" xmlns:xsi="http://www.w3.org/2001/XMLSchema-instance" xmlns:pc="http://schemas.microsoft.com/office/infopath/2007/PartnerControls">
+  <documentManagement/>
+</p:properties>
 </file>
 
-<file path=customXml/itemProps3.xml><?xml version="1.0" encoding="utf-8"?>
+<file path=customXml/itemProps1.xml><?xml version="1.0" encoding="utf-8"?>
 <ds:datastoreItem xmlns:ds="http://schemas.openxmlformats.org/officeDocument/2006/customXml" ds:itemID="{21E225FA-EE4B-42CC-A1F0-6FFC7CD9ACC4}">
   <ds:schemaRefs>
     <ds:schemaRef ds:uri="http://schemas.microsoft.com/office/2006/metadata/contentType"/>
@@ -3041,4 +3016,21 @@
     <ds:schemaRef ds:uri="http://schemas.microsoft.com/internal/obd"/>
   </ds:schemaRefs>
 </ds:datastoreItem>
+</file>
+
+<file path=customXml/itemProps2.xml><?xml version="1.0" encoding="utf-8"?>
+<ds:datastoreItem xmlns:ds="http://schemas.openxmlformats.org/officeDocument/2006/customXml" ds:itemID="{FECFAC3B-1D0B-4853-B925-A52AC5E9676B}">
+  <ds:schemaRefs>
+    <ds:schemaRef ds:uri="http://schemas.microsoft.com/sharepoint/v3/contenttype/forms"/>
+  </ds:schemaRefs>
+</ds:datastoreItem>
+</file>
+
+<file path=customXml/itemProps3.xml><?xml version="1.0" encoding="utf-8"?>
+<ds:datastoreItem xmlns:ds="http://schemas.openxmlformats.org/officeDocument/2006/customXml" ds:itemID="{F912D73A-15A2-4D9D-A806-6199A10FC3B6}">
+  <ds:schemaRefs>
+    <ds:schemaRef ds:uri="http://schemas.microsoft.com/office/2006/metadata/properties"/>
+    <ds:schemaRef ds:uri="http://schemas.microsoft.com/office/infopath/2007/PartnerControls"/>
+  </ds:schemaRefs>
+</ds:datastoreItem>
 </file>
</xml_diff>